<commit_message>
docs: Faltas de ortografía quitadas
Se arreglaron algunas faltas de
ortografía presentes.
</commit_message>
<xml_diff>
--- a/IS_PROYECTO_VIDEOJUEGO/Documentos_Scrum/Documentacion-scrum/Documentacion completa.docx
+++ b/IS_PROYECTO_VIDEOJUEGO/Documentos_Scrum/Documentacion-scrum/Documentacion completa.docx
@@ -17,12 +17,12 @@
           <wp:inline distB="0" distT="0" distL="0" distR="0">
             <wp:extent cx="2114550" cy="2114550"/>
             <wp:effectExtent b="0" l="0" r="0" t="0"/>
-            <wp:docPr descr="Logotipo, nombre de la empresa&#10;&#10;Descripción generada automáticamente" id="5" name="image1.jpg"/>
+            <wp:docPr descr="Logotipo, nombre de la empresa&#10;&#10;Descripción generada automáticamente" id="5" name="image7.jpg"/>
             <a:graphic>
               <a:graphicData uri="http://schemas.openxmlformats.org/drawingml/2006/picture">
                 <pic:pic>
                   <pic:nvPicPr>
-                    <pic:cNvPr descr="Logotipo, nombre de la empresa&#10;&#10;Descripción generada automáticamente" id="0" name="image1.jpg"/>
+                    <pic:cNvPr descr="Logotipo, nombre de la empresa&#10;&#10;Descripción generada automáticamente" id="0" name="image7.jpg"/>
                     <pic:cNvPicPr preferRelativeResize="0"/>
                   </pic:nvPicPr>
                   <pic:blipFill>
@@ -141,7 +141,7 @@
           <w:szCs w:val="44"/>
           <w:rtl w:val="0"/>
         </w:rPr>
-        <w:t xml:space="preserve">Matriculas:</w:t>
+        <w:t xml:space="preserve">Matrículas:</w:t>
       </w:r>
       <w:r>
         <w:rPr>
@@ -4849,7 +4849,7 @@
     <w:tbl>
       <w:tblPr>
         <w:tblStyle w:val="Table1"/>
-        <w:tblW w:w="8828.0" w:type="dxa"/>
+        <w:tblW w:w="8850.0" w:type="dxa"/>
         <w:jc w:val="left"/>
         <w:tblBorders>
           <w:top w:color="000000" w:space="0" w:sz="4" w:val="single"/>
@@ -4863,18 +4863,18 @@
         <w:tblLook w:val="0400"/>
       </w:tblPr>
       <w:tblGrid>
-        <w:gridCol w:w="1765"/>
-        <w:gridCol w:w="1765"/>
-        <w:gridCol w:w="1766"/>
-        <w:gridCol w:w="1766"/>
-        <w:gridCol w:w="1766"/>
+        <w:gridCol w:w="1770"/>
+        <w:gridCol w:w="1770"/>
+        <w:gridCol w:w="1770"/>
+        <w:gridCol w:w="1635"/>
+        <w:gridCol w:w="1905"/>
         <w:tblGridChange w:id="0">
           <w:tblGrid>
-            <w:gridCol w:w="1765"/>
-            <w:gridCol w:w="1765"/>
-            <w:gridCol w:w="1766"/>
-            <w:gridCol w:w="1766"/>
-            <w:gridCol w:w="1766"/>
+            <w:gridCol w:w="1770"/>
+            <w:gridCol w:w="1770"/>
+            <w:gridCol w:w="1770"/>
+            <w:gridCol w:w="1635"/>
+            <w:gridCol w:w="1905"/>
           </w:tblGrid>
         </w:tblGridChange>
       </w:tblGrid>
@@ -6064,7 +6064,7 @@
     <w:tbl>
       <w:tblPr>
         <w:tblStyle w:val="Table3"/>
-        <w:tblW w:w="8828.0" w:type="dxa"/>
+        <w:tblW w:w="8850.0" w:type="dxa"/>
         <w:jc w:val="left"/>
         <w:tblBorders>
           <w:top w:color="000000" w:space="0" w:sz="4" w:val="single"/>
@@ -6078,18 +6078,18 @@
         <w:tblLook w:val="0400"/>
       </w:tblPr>
       <w:tblGrid>
-        <w:gridCol w:w="1765"/>
-        <w:gridCol w:w="1765"/>
-        <w:gridCol w:w="1766"/>
-        <w:gridCol w:w="1766"/>
-        <w:gridCol w:w="1766"/>
+        <w:gridCol w:w="1770"/>
+        <w:gridCol w:w="1770"/>
+        <w:gridCol w:w="1770"/>
+        <w:gridCol w:w="1665"/>
+        <w:gridCol w:w="1875"/>
         <w:tblGridChange w:id="0">
           <w:tblGrid>
-            <w:gridCol w:w="1765"/>
-            <w:gridCol w:w="1765"/>
-            <w:gridCol w:w="1766"/>
-            <w:gridCol w:w="1766"/>
-            <w:gridCol w:w="1766"/>
+            <w:gridCol w:w="1770"/>
+            <w:gridCol w:w="1770"/>
+            <w:gridCol w:w="1770"/>
+            <w:gridCol w:w="1665"/>
+            <w:gridCol w:w="1875"/>
           </w:tblGrid>
         </w:tblGridChange>
       </w:tblGrid>
@@ -6817,7 +6817,7 @@
     <w:tbl>
       <w:tblPr>
         <w:tblStyle w:val="Table4"/>
-        <w:tblW w:w="8828.0" w:type="dxa"/>
+        <w:tblW w:w="8850.0" w:type="dxa"/>
         <w:jc w:val="left"/>
         <w:tblBorders>
           <w:top w:color="000000" w:space="0" w:sz="4" w:val="single"/>
@@ -6831,18 +6831,18 @@
         <w:tblLook w:val="0400"/>
       </w:tblPr>
       <w:tblGrid>
-        <w:gridCol w:w="1765"/>
-        <w:gridCol w:w="1765"/>
-        <w:gridCol w:w="1766"/>
-        <w:gridCol w:w="1766"/>
-        <w:gridCol w:w="1766"/>
+        <w:gridCol w:w="1770"/>
+        <w:gridCol w:w="1770"/>
+        <w:gridCol w:w="1770"/>
+        <w:gridCol w:w="1620"/>
+        <w:gridCol w:w="1920"/>
         <w:tblGridChange w:id="0">
           <w:tblGrid>
-            <w:gridCol w:w="1765"/>
-            <w:gridCol w:w="1765"/>
-            <w:gridCol w:w="1766"/>
-            <w:gridCol w:w="1766"/>
-            <w:gridCol w:w="1766"/>
+            <w:gridCol w:w="1770"/>
+            <w:gridCol w:w="1770"/>
+            <w:gridCol w:w="1770"/>
+            <w:gridCol w:w="1620"/>
+            <w:gridCol w:w="1920"/>
           </w:tblGrid>
         </w:tblGridChange>
       </w:tblGrid>
@@ -10226,12 +10226,12 @@
             <wp:extent cx="5612130" cy="7950200"/>
             <wp:effectExtent b="0" l="0" r="0" t="0"/>
             <wp:wrapNone/>
-            <wp:docPr id="2" name="image7.png"/>
+            <wp:docPr id="2" name="image4.png"/>
             <a:graphic>
               <a:graphicData uri="http://schemas.openxmlformats.org/drawingml/2006/picture">
                 <pic:pic>
                   <pic:nvPicPr>
-                    <pic:cNvPr id="0" name="image7.png"/>
+                    <pic:cNvPr id="0" name="image4.png"/>
                     <pic:cNvPicPr preferRelativeResize="0"/>
                   </pic:nvPicPr>
                   <pic:blipFill>
@@ -11466,7 +11466,7 @@
         <w:rPr>
           <w:rtl w:val="0"/>
         </w:rPr>
-        <w:t xml:space="preserve">LocalStorage: </w:t>
+        <w:t xml:space="preserve">LocalStorage: API para el navegador web que permite a estos el guardado de datos persistente directo al dispositivo del usuario.</w:t>
       </w:r>
     </w:p>
     <w:p>
@@ -12542,7 +12542,7 @@
               <w:shd w:fill="auto" w:val="clear"/>
               <w:spacing w:after="0" w:before="0" w:line="240" w:lineRule="auto"/>
               <w:ind w:left="0" w:right="0" w:firstLine="0"/>
-              <w:jc w:val="left"/>
+              <w:jc w:val="center"/>
               <w:rPr/>
             </w:pPr>
             <w:r>
@@ -12580,7 +12580,7 @@
               <w:shd w:fill="auto" w:val="clear"/>
               <w:spacing w:after="0" w:before="0" w:line="240" w:lineRule="auto"/>
               <w:ind w:left="0" w:right="0" w:firstLine="0"/>
-              <w:jc w:val="left"/>
+              <w:jc w:val="center"/>
               <w:rPr/>
             </w:pPr>
             <w:r>
@@ -12618,14 +12618,14 @@
               <w:shd w:fill="auto" w:val="clear"/>
               <w:spacing w:after="0" w:before="0" w:line="240" w:lineRule="auto"/>
               <w:ind w:left="0" w:right="0" w:firstLine="0"/>
-              <w:jc w:val="left"/>
+              <w:jc w:val="center"/>
               <w:rPr/>
             </w:pPr>
             <w:r>
               <w:rPr>
                 <w:rtl w:val="0"/>
               </w:rPr>
-              <w:t xml:space="preserve">Proposito</w:t>
+              <w:t xml:space="preserve">Propósito</w:t>
             </w:r>
           </w:p>
         </w:tc>
@@ -12656,14 +12656,14 @@
               <w:shd w:fill="auto" w:val="clear"/>
               <w:spacing w:after="0" w:before="0" w:line="240" w:lineRule="auto"/>
               <w:ind w:left="0" w:right="0" w:firstLine="0"/>
-              <w:jc w:val="left"/>
+              <w:jc w:val="center"/>
               <w:rPr/>
             </w:pPr>
             <w:r>
               <w:rPr>
                 <w:rtl w:val="0"/>
               </w:rPr>
-              <w:t xml:space="preserve">Porcentaje del codigo</w:t>
+              <w:t xml:space="preserve">Porcentaje del código</w:t>
             </w:r>
           </w:p>
         </w:tc>
@@ -12700,7 +12700,7 @@
               <w:shd w:fill="auto" w:val="clear"/>
               <w:spacing w:after="0" w:before="0" w:line="240" w:lineRule="auto"/>
               <w:ind w:left="0" w:right="0" w:firstLine="0"/>
-              <w:jc w:val="left"/>
+              <w:jc w:val="center"/>
               <w:rPr/>
             </w:pPr>
             <w:r>
@@ -12738,7 +12738,7 @@
               <w:shd w:fill="auto" w:val="clear"/>
               <w:spacing w:after="0" w:before="0" w:line="240" w:lineRule="auto"/>
               <w:ind w:left="0" w:right="0" w:firstLine="0"/>
-              <w:jc w:val="left"/>
+              <w:jc w:val="center"/>
               <w:rPr/>
             </w:pPr>
             <w:r>
@@ -12776,7 +12776,7 @@
               <w:shd w:fill="auto" w:val="clear"/>
               <w:spacing w:after="0" w:before="0" w:line="240" w:lineRule="auto"/>
               <w:ind w:left="0" w:right="0" w:firstLine="0"/>
-              <w:jc w:val="left"/>
+              <w:jc w:val="center"/>
               <w:rPr/>
             </w:pPr>
             <w:r>
@@ -12814,7 +12814,7 @@
               <w:shd w:fill="auto" w:val="clear"/>
               <w:spacing w:after="0" w:before="0" w:line="240" w:lineRule="auto"/>
               <w:ind w:left="0" w:right="0" w:firstLine="0"/>
-              <w:jc w:val="left"/>
+              <w:jc w:val="center"/>
               <w:rPr/>
             </w:pPr>
             <w:r>
@@ -12858,7 +12858,7 @@
               <w:shd w:fill="auto" w:val="clear"/>
               <w:spacing w:after="0" w:before="0" w:line="240" w:lineRule="auto"/>
               <w:ind w:left="0" w:right="0" w:firstLine="0"/>
-              <w:jc w:val="left"/>
+              <w:jc w:val="center"/>
               <w:rPr/>
             </w:pPr>
             <w:r>
@@ -12896,7 +12896,7 @@
               <w:shd w:fill="auto" w:val="clear"/>
               <w:spacing w:after="0" w:before="0" w:line="240" w:lineRule="auto"/>
               <w:ind w:left="0" w:right="0" w:firstLine="0"/>
-              <w:jc w:val="left"/>
+              <w:jc w:val="center"/>
               <w:rPr/>
             </w:pPr>
             <w:r>
@@ -12934,7 +12934,7 @@
               <w:shd w:fill="auto" w:val="clear"/>
               <w:spacing w:after="0" w:before="0" w:line="240" w:lineRule="auto"/>
               <w:ind w:left="0" w:right="0" w:firstLine="0"/>
-              <w:jc w:val="left"/>
+              <w:jc w:val="center"/>
               <w:rPr/>
             </w:pPr>
             <w:r>
@@ -12972,7 +12972,7 @@
               <w:shd w:fill="auto" w:val="clear"/>
               <w:spacing w:after="0" w:before="0" w:line="240" w:lineRule="auto"/>
               <w:ind w:left="0" w:right="0" w:firstLine="0"/>
-              <w:jc w:val="left"/>
+              <w:jc w:val="center"/>
               <w:rPr/>
             </w:pPr>
             <w:r>
@@ -13016,7 +13016,7 @@
               <w:shd w:fill="auto" w:val="clear"/>
               <w:spacing w:after="0" w:before="0" w:line="240" w:lineRule="auto"/>
               <w:ind w:left="0" w:right="0" w:firstLine="0"/>
-              <w:jc w:val="left"/>
+              <w:jc w:val="center"/>
               <w:rPr/>
             </w:pPr>
             <w:r>
@@ -13054,7 +13054,7 @@
               <w:shd w:fill="auto" w:val="clear"/>
               <w:spacing w:after="0" w:before="0" w:line="240" w:lineRule="auto"/>
               <w:ind w:left="0" w:right="0" w:firstLine="0"/>
-              <w:jc w:val="left"/>
+              <w:jc w:val="center"/>
               <w:rPr/>
             </w:pPr>
             <w:r>
@@ -13092,7 +13092,7 @@
               <w:shd w:fill="auto" w:val="clear"/>
               <w:spacing w:after="0" w:before="0" w:line="240" w:lineRule="auto"/>
               <w:ind w:left="0" w:right="0" w:firstLine="0"/>
-              <w:jc w:val="left"/>
+              <w:jc w:val="center"/>
               <w:rPr/>
             </w:pPr>
             <w:r>
@@ -13130,7 +13130,7 @@
               <w:shd w:fill="auto" w:val="clear"/>
               <w:spacing w:after="0" w:before="0" w:line="240" w:lineRule="auto"/>
               <w:ind w:left="0" w:right="0" w:firstLine="0"/>
-              <w:jc w:val="left"/>
+              <w:jc w:val="center"/>
               <w:rPr/>
             </w:pPr>
             <w:r>
@@ -13174,7 +13174,7 @@
               <w:shd w:fill="auto" w:val="clear"/>
               <w:spacing w:after="0" w:before="0" w:line="240" w:lineRule="auto"/>
               <w:ind w:left="0" w:right="0" w:firstLine="0"/>
-              <w:jc w:val="left"/>
+              <w:jc w:val="center"/>
               <w:rPr/>
             </w:pPr>
             <w:r>
@@ -13212,7 +13212,7 @@
               <w:shd w:fill="auto" w:val="clear"/>
               <w:spacing w:after="0" w:before="0" w:line="240" w:lineRule="auto"/>
               <w:ind w:left="0" w:right="0" w:firstLine="0"/>
-              <w:jc w:val="left"/>
+              <w:jc w:val="center"/>
               <w:rPr/>
             </w:pPr>
             <w:r>
@@ -13250,7 +13250,7 @@
               <w:shd w:fill="auto" w:val="clear"/>
               <w:spacing w:after="0" w:before="0" w:line="240" w:lineRule="auto"/>
               <w:ind w:left="0" w:right="0" w:firstLine="0"/>
-              <w:jc w:val="left"/>
+              <w:jc w:val="center"/>
               <w:rPr/>
             </w:pPr>
             <w:r>
@@ -13288,7 +13288,7 @@
               <w:shd w:fill="auto" w:val="clear"/>
               <w:spacing w:after="0" w:before="0" w:line="240" w:lineRule="auto"/>
               <w:ind w:left="0" w:right="0" w:firstLine="0"/>
-              <w:jc w:val="left"/>
+              <w:jc w:val="center"/>
               <w:rPr/>
             </w:pPr>
             <w:r>
@@ -13569,7 +13569,7 @@
               <w:shd w:fill="auto" w:val="clear"/>
               <w:spacing w:after="0" w:before="0" w:line="240" w:lineRule="auto"/>
               <w:ind w:left="0" w:right="0" w:firstLine="0"/>
-              <w:jc w:val="left"/>
+              <w:jc w:val="center"/>
               <w:rPr/>
             </w:pPr>
             <w:r>
@@ -13607,7 +13607,7 @@
               <w:shd w:fill="auto" w:val="clear"/>
               <w:spacing w:after="0" w:before="0" w:line="240" w:lineRule="auto"/>
               <w:ind w:left="0" w:right="0" w:firstLine="0"/>
-              <w:jc w:val="left"/>
+              <w:jc w:val="center"/>
               <w:rPr/>
             </w:pPr>
             <w:r>
@@ -13645,7 +13645,7 @@
               <w:shd w:fill="auto" w:val="clear"/>
               <w:spacing w:after="0" w:before="0" w:line="240" w:lineRule="auto"/>
               <w:ind w:left="0" w:right="0" w:firstLine="0"/>
-              <w:jc w:val="left"/>
+              <w:jc w:val="center"/>
               <w:rPr/>
             </w:pPr>
             <w:r>
@@ -13689,7 +13689,7 @@
               <w:shd w:fill="auto" w:val="clear"/>
               <w:spacing w:after="0" w:before="0" w:line="240" w:lineRule="auto"/>
               <w:ind w:left="0" w:right="0" w:firstLine="0"/>
-              <w:jc w:val="left"/>
+              <w:jc w:val="center"/>
               <w:rPr/>
             </w:pPr>
             <w:r>
@@ -13727,7 +13727,7 @@
               <w:shd w:fill="auto" w:val="clear"/>
               <w:spacing w:after="0" w:before="0" w:line="240" w:lineRule="auto"/>
               <w:ind w:left="0" w:right="0" w:firstLine="0"/>
-              <w:jc w:val="left"/>
+              <w:jc w:val="center"/>
               <w:rPr/>
             </w:pPr>
             <w:r>
@@ -13809,7 +13809,7 @@
               <w:shd w:fill="auto" w:val="clear"/>
               <w:spacing w:after="0" w:before="0" w:line="240" w:lineRule="auto"/>
               <w:ind w:left="0" w:right="0" w:firstLine="0"/>
-              <w:jc w:val="left"/>
+              <w:jc w:val="center"/>
               <w:rPr/>
             </w:pPr>
             <w:r>
@@ -13847,7 +13847,7 @@
               <w:shd w:fill="auto" w:val="clear"/>
               <w:spacing w:after="0" w:before="0" w:line="240" w:lineRule="auto"/>
               <w:ind w:left="0" w:right="0" w:firstLine="0"/>
-              <w:jc w:val="left"/>
+              <w:jc w:val="center"/>
               <w:rPr/>
             </w:pPr>
             <w:r>
@@ -13929,7 +13929,7 @@
               <w:shd w:fill="auto" w:val="clear"/>
               <w:spacing w:after="0" w:before="0" w:line="240" w:lineRule="auto"/>
               <w:ind w:left="0" w:right="0" w:firstLine="0"/>
-              <w:jc w:val="left"/>
+              <w:jc w:val="center"/>
               <w:rPr/>
             </w:pPr>
             <w:r>
@@ -13967,7 +13967,7 @@
               <w:shd w:fill="auto" w:val="clear"/>
               <w:spacing w:after="0" w:before="0" w:line="240" w:lineRule="auto"/>
               <w:ind w:left="0" w:right="0" w:firstLine="0"/>
-              <w:jc w:val="left"/>
+              <w:jc w:val="center"/>
               <w:rPr/>
             </w:pPr>
             <w:r>
@@ -14049,7 +14049,7 @@
               <w:shd w:fill="auto" w:val="clear"/>
               <w:spacing w:after="0" w:before="0" w:line="240" w:lineRule="auto"/>
               <w:ind w:left="0" w:right="0" w:firstLine="0"/>
-              <w:jc w:val="left"/>
+              <w:jc w:val="center"/>
               <w:rPr/>
             </w:pPr>
             <w:r>
@@ -14087,7 +14087,7 @@
               <w:shd w:fill="auto" w:val="clear"/>
               <w:spacing w:after="0" w:before="0" w:line="240" w:lineRule="auto"/>
               <w:ind w:left="0" w:right="0" w:firstLine="0"/>
-              <w:jc w:val="left"/>
+              <w:jc w:val="center"/>
               <w:rPr/>
             </w:pPr>
             <w:r>
@@ -14169,7 +14169,7 @@
               <w:shd w:fill="auto" w:val="clear"/>
               <w:spacing w:after="0" w:before="0" w:line="240" w:lineRule="auto"/>
               <w:ind w:left="0" w:right="0" w:firstLine="0"/>
-              <w:jc w:val="left"/>
+              <w:jc w:val="center"/>
               <w:rPr/>
             </w:pPr>
             <w:r>
@@ -14207,7 +14207,7 @@
               <w:shd w:fill="auto" w:val="clear"/>
               <w:spacing w:after="0" w:before="0" w:line="240" w:lineRule="auto"/>
               <w:ind w:left="0" w:right="0" w:firstLine="0"/>
-              <w:jc w:val="left"/>
+              <w:jc w:val="center"/>
               <w:rPr/>
             </w:pPr>
             <w:r>
@@ -15240,7 +15240,7 @@
         <w:rPr>
           <w:rtl w:val="0"/>
         </w:rPr>
-        <w:t xml:space="preserve">: Valida rango según tipo</w:t>
+        <w:t xml:space="preserve">: Válida rango según tipo</w:t>
       </w:r>
     </w:p>
     <w:p>
@@ -17267,12 +17267,12 @@
           <wp:inline distB="114300" distT="114300" distL="114300" distR="114300">
             <wp:extent cx="5612130" cy="7531100"/>
             <wp:effectExtent b="0" l="0" r="0" t="0"/>
-            <wp:docPr id="6" name="image6.png"/>
+            <wp:docPr id="6" name="image5.png"/>
             <a:graphic>
               <a:graphicData uri="http://schemas.openxmlformats.org/drawingml/2006/picture">
                 <pic:pic>
                   <pic:nvPicPr>
-                    <pic:cNvPr id="0" name="image6.png"/>
+                    <pic:cNvPr id="0" name="image5.png"/>
                     <pic:cNvPicPr preferRelativeResize="0"/>
                   </pic:nvPicPr>
                   <pic:blipFill>
@@ -17327,12 +17327,12 @@
           <wp:inline distB="114300" distT="114300" distL="114300" distR="114300">
             <wp:extent cx="5612130" cy="5829300"/>
             <wp:effectExtent b="0" l="0" r="0" t="0"/>
-            <wp:docPr id="4" name="image5.png"/>
+            <wp:docPr id="4" name="image2.png"/>
             <a:graphic>
               <a:graphicData uri="http://schemas.openxmlformats.org/drawingml/2006/picture">
                 <pic:pic>
                   <pic:nvPicPr>
-                    <pic:cNvPr id="0" name="image5.png"/>
+                    <pic:cNvPr id="0" name="image2.png"/>
                     <pic:cNvPicPr preferRelativeResize="0"/>
                   </pic:nvPicPr>
                   <pic:blipFill>
@@ -17412,12 +17412,12 @@
           <wp:inline distB="114300" distT="114300" distL="114300" distR="114300">
             <wp:extent cx="5612130" cy="7975600"/>
             <wp:effectExtent b="0" l="0" r="0" t="0"/>
-            <wp:docPr id="7" name="image2.png"/>
+            <wp:docPr id="7" name="image6.png"/>
             <a:graphic>
               <a:graphicData uri="http://schemas.openxmlformats.org/drawingml/2006/picture">
                 <pic:pic>
                   <pic:nvPicPr>
-                    <pic:cNvPr id="0" name="image2.png"/>
+                    <pic:cNvPr id="0" name="image6.png"/>
                     <pic:cNvPicPr preferRelativeResize="0"/>
                   </pic:nvPicPr>
                   <pic:blipFill>
@@ -17472,12 +17472,12 @@
           <wp:inline distB="114300" distT="114300" distL="114300" distR="114300">
             <wp:extent cx="5612130" cy="6057900"/>
             <wp:effectExtent b="0" l="0" r="0" t="0"/>
-            <wp:docPr id="3" name="image3.png"/>
+            <wp:docPr id="3" name="image1.png"/>
             <a:graphic>
               <a:graphicData uri="http://schemas.openxmlformats.org/drawingml/2006/picture">
                 <pic:pic>
                   <pic:nvPicPr>
-                    <pic:cNvPr id="0" name="image3.png"/>
+                    <pic:cNvPr id="0" name="image1.png"/>
                     <pic:cNvPicPr preferRelativeResize="0"/>
                   </pic:nvPicPr>
                   <pic:blipFill>
@@ -17532,12 +17532,12 @@
           <wp:inline distB="114300" distT="114300" distL="114300" distR="114300">
             <wp:extent cx="5612130" cy="6489700"/>
             <wp:effectExtent b="0" l="0" r="0" t="0"/>
-            <wp:docPr id="1" name="image4.png"/>
+            <wp:docPr id="1" name="image3.png"/>
             <a:graphic>
               <a:graphicData uri="http://schemas.openxmlformats.org/drawingml/2006/picture">
                 <pic:pic>
                   <pic:nvPicPr>
-                    <pic:cNvPr id="0" name="image4.png"/>
+                    <pic:cNvPr id="0" name="image3.png"/>
                     <pic:cNvPicPr preferRelativeResize="0"/>
                   </pic:nvPicPr>
                   <pic:blipFill>

</xml_diff>